<commit_message>
Upgrade solution to use .NET 4.5.2
</commit_message>
<xml_diff>
--- a/doc/environment/Development software.docx
+++ b/doc/environment/Development software.docx
@@ -126,7 +126,7 @@
         </w:numPr>
       </w:pPr>
       <w:r>
-        <w:t>Microsoft .NET Framework 4.5.1</w:t>
+        <w:t>Microsoft .NET Framework 4.5.2</w:t>
       </w:r>
     </w:p>
     <w:p>
@@ -150,191 +150,203 @@
         </w:numPr>
       </w:pPr>
       <w:r>
-        <w:t>Microsoft IIS Express 8.0</w:t>
-      </w:r>
-    </w:p>
-    <w:p>
-      <w:pPr>
-        <w:pStyle w:val="ListParagraph"/>
-        <w:numPr>
-          <w:ilvl w:val="0"/>
-          <w:numId w:val="1"/>
-        </w:numPr>
-      </w:pPr>
-      <w:r>
-        <w:t xml:space="preserve">Microsoft Office 365 </w:t>
-      </w:r>
-      <w:proofErr w:type="spellStart"/>
-      <w:r>
-        <w:t>ProPlus</w:t>
-      </w:r>
-      <w:proofErr w:type="spellEnd"/>
-    </w:p>
-    <w:p>
-      <w:pPr>
-        <w:pStyle w:val="ListParagraph"/>
-        <w:numPr>
-          <w:ilvl w:val="0"/>
-          <w:numId w:val="1"/>
-        </w:numPr>
-      </w:pPr>
-      <w:r>
-        <w:t>Microsoft Silverlight 5 SDK</w:t>
-      </w:r>
-    </w:p>
-    <w:p>
-      <w:pPr>
-        <w:pStyle w:val="ListParagraph"/>
-        <w:numPr>
-          <w:ilvl w:val="0"/>
-          <w:numId w:val="1"/>
-        </w:numPr>
-      </w:pPr>
-      <w:r>
-        <w:t>Microsoft Silverlight 5 Toolkit</w:t>
-      </w:r>
-    </w:p>
-    <w:p>
-      <w:pPr>
-        <w:pStyle w:val="ListParagraph"/>
-        <w:numPr>
-          <w:ilvl w:val="0"/>
-          <w:numId w:val="1"/>
-        </w:numPr>
-      </w:pPr>
-      <w:r>
-        <w:t>Microsoft Skype for Business</w:t>
-      </w:r>
-    </w:p>
-    <w:p>
-      <w:pPr>
-        <w:pStyle w:val="ListParagraph"/>
-        <w:numPr>
-          <w:ilvl w:val="0"/>
-          <w:numId w:val="1"/>
-        </w:numPr>
-      </w:pPr>
-      <w:r>
-        <w:t>Microsoft SQL Server 201</w:t>
-      </w:r>
-      <w:r>
-        <w:t>4</w:t>
-      </w:r>
-    </w:p>
-    <w:p>
-      <w:pPr>
-        <w:pStyle w:val="ListParagraph"/>
-        <w:numPr>
-          <w:ilvl w:val="0"/>
-          <w:numId w:val="1"/>
-        </w:numPr>
-      </w:pPr>
-      <w:r>
-        <w:t>Microsoft SQL Server 201</w:t>
-      </w:r>
-      <w:r>
-        <w:t>4</w:t>
-      </w:r>
-      <w:r>
-        <w:t xml:space="preserve"> Data Tools</w:t>
-      </w:r>
-    </w:p>
-    <w:p>
-      <w:pPr>
-        <w:pStyle w:val="ListParagraph"/>
-        <w:numPr>
-          <w:ilvl w:val="0"/>
-          <w:numId w:val="1"/>
-        </w:numPr>
-      </w:pPr>
-      <w:r>
-        <w:t>Microsoft Visio Professional 2013</w:t>
-      </w:r>
-    </w:p>
-    <w:p>
-      <w:pPr>
-        <w:pStyle w:val="ListParagraph"/>
-        <w:numPr>
-          <w:ilvl w:val="0"/>
-          <w:numId w:val="1"/>
-        </w:numPr>
-      </w:pPr>
-      <w:r>
-        <w:t>Microsoft Visual Studio 2013 Update 4</w:t>
-      </w:r>
-    </w:p>
-    <w:p>
-      <w:pPr>
-        <w:pStyle w:val="ListParagraph"/>
-        <w:numPr>
-          <w:ilvl w:val="0"/>
-          <w:numId w:val="1"/>
-        </w:numPr>
-      </w:pPr>
-      <w:r>
-        <w:t>Microsoft Visual Studio 2015</w:t>
-      </w:r>
-    </w:p>
-    <w:p>
-      <w:pPr>
-        <w:pStyle w:val="ListParagraph"/>
-        <w:numPr>
-          <w:ilvl w:val="0"/>
-          <w:numId w:val="1"/>
-        </w:numPr>
-      </w:pPr>
-      <w:r>
-        <w:t>Microsoft Web Deploy 3.5</w:t>
-      </w:r>
-    </w:p>
-    <w:p>
-      <w:pPr>
-        <w:pStyle w:val="ListParagraph"/>
-        <w:numPr>
-          <w:ilvl w:val="0"/>
-          <w:numId w:val="1"/>
-        </w:numPr>
-      </w:pPr>
-      <w:r>
-        <w:t>Mozilla Firefox</w:t>
-      </w:r>
-    </w:p>
-    <w:p>
-      <w:pPr>
-        <w:pStyle w:val="ListParagraph"/>
-        <w:numPr>
-          <w:ilvl w:val="0"/>
-          <w:numId w:val="1"/>
-        </w:numPr>
-      </w:pPr>
-      <w:r>
-        <w:t>Node.js</w:t>
-      </w:r>
-      <w:r>
-        <w:t xml:space="preserve"> (including </w:t>
-      </w:r>
-      <w:proofErr w:type="spellStart"/>
-      <w:r>
-        <w:t>npm</w:t>
-      </w:r>
-      <w:proofErr w:type="spellEnd"/>
-      <w:r>
-        <w:t>)</w:t>
-      </w:r>
-    </w:p>
-    <w:p>
-      <w:pPr>
-        <w:pStyle w:val="ListParagraph"/>
-        <w:numPr>
-          <w:ilvl w:val="0"/>
-          <w:numId w:val="1"/>
-        </w:numPr>
-      </w:pPr>
-      <w:r>
-        <w:t>Node Tools 1.1 RC2 for Visual Studio 2015</w:t>
+        <w:t>Microsoft IIS</w:t>
       </w:r>
       <w:bookmarkStart w:id="0" w:name="_GoBack"/>
       <w:bookmarkEnd w:id="0"/>
+    </w:p>
+    <w:p>
+      <w:pPr>
+        <w:pStyle w:val="ListParagraph"/>
+        <w:numPr>
+          <w:ilvl w:val="0"/>
+          <w:numId w:val="1"/>
+        </w:numPr>
+      </w:pPr>
+      <w:r>
+        <w:t>Microsoft IIS Express 8.0</w:t>
+      </w:r>
+    </w:p>
+    <w:p>
+      <w:pPr>
+        <w:pStyle w:val="ListParagraph"/>
+        <w:numPr>
+          <w:ilvl w:val="0"/>
+          <w:numId w:val="1"/>
+        </w:numPr>
+      </w:pPr>
+      <w:r>
+        <w:t xml:space="preserve">Microsoft Office 365 </w:t>
+      </w:r>
+      <w:proofErr w:type="spellStart"/>
+      <w:r>
+        <w:t>ProPlus</w:t>
+      </w:r>
+      <w:proofErr w:type="spellEnd"/>
+    </w:p>
+    <w:p>
+      <w:pPr>
+        <w:pStyle w:val="ListParagraph"/>
+        <w:numPr>
+          <w:ilvl w:val="0"/>
+          <w:numId w:val="1"/>
+        </w:numPr>
+      </w:pPr>
+      <w:r>
+        <w:t>Microsoft Silverlight 5 SDK</w:t>
+      </w:r>
+    </w:p>
+    <w:p>
+      <w:pPr>
+        <w:pStyle w:val="ListParagraph"/>
+        <w:numPr>
+          <w:ilvl w:val="0"/>
+          <w:numId w:val="1"/>
+        </w:numPr>
+      </w:pPr>
+      <w:r>
+        <w:t>Microsoft Silverlight 5 Toolkit</w:t>
+      </w:r>
+    </w:p>
+    <w:p>
+      <w:pPr>
+        <w:pStyle w:val="ListParagraph"/>
+        <w:numPr>
+          <w:ilvl w:val="0"/>
+          <w:numId w:val="1"/>
+        </w:numPr>
+      </w:pPr>
+      <w:r>
+        <w:t>Microsoft Skype for Business</w:t>
+      </w:r>
+    </w:p>
+    <w:p>
+      <w:pPr>
+        <w:pStyle w:val="ListParagraph"/>
+        <w:numPr>
+          <w:ilvl w:val="0"/>
+          <w:numId w:val="1"/>
+        </w:numPr>
+      </w:pPr>
+      <w:r>
+        <w:t>Microsoft SQL Server 201</w:t>
+      </w:r>
+      <w:r>
+        <w:t>4</w:t>
+      </w:r>
+    </w:p>
+    <w:p>
+      <w:pPr>
+        <w:pStyle w:val="ListParagraph"/>
+        <w:numPr>
+          <w:ilvl w:val="0"/>
+          <w:numId w:val="1"/>
+        </w:numPr>
+      </w:pPr>
+      <w:r>
+        <w:t>Microsoft SQL Server 201</w:t>
+      </w:r>
+      <w:r>
+        <w:t>4</w:t>
+      </w:r>
+      <w:r>
+        <w:t xml:space="preserve"> Data Tools</w:t>
+      </w:r>
+    </w:p>
+    <w:p>
+      <w:pPr>
+        <w:pStyle w:val="ListParagraph"/>
+        <w:numPr>
+          <w:ilvl w:val="0"/>
+          <w:numId w:val="1"/>
+        </w:numPr>
+      </w:pPr>
+      <w:r>
+        <w:t>Microsoft Visio Professional 2013</w:t>
+      </w:r>
+    </w:p>
+    <w:p>
+      <w:pPr>
+        <w:pStyle w:val="ListParagraph"/>
+        <w:numPr>
+          <w:ilvl w:val="0"/>
+          <w:numId w:val="1"/>
+        </w:numPr>
+      </w:pPr>
+      <w:r>
+        <w:t>Microsoft Visual Studio 2013 Update 4</w:t>
+      </w:r>
+    </w:p>
+    <w:p>
+      <w:pPr>
+        <w:pStyle w:val="ListParagraph"/>
+        <w:numPr>
+          <w:ilvl w:val="0"/>
+          <w:numId w:val="1"/>
+        </w:numPr>
+      </w:pPr>
+      <w:r>
+        <w:t>Microsoft Visual Studio 2015</w:t>
+      </w:r>
+    </w:p>
+    <w:p>
+      <w:pPr>
+        <w:pStyle w:val="ListParagraph"/>
+        <w:numPr>
+          <w:ilvl w:val="0"/>
+          <w:numId w:val="1"/>
+        </w:numPr>
+      </w:pPr>
+      <w:r>
+        <w:t>Microsoft Web Deploy 3.5</w:t>
+      </w:r>
+    </w:p>
+    <w:p>
+      <w:pPr>
+        <w:pStyle w:val="ListParagraph"/>
+        <w:numPr>
+          <w:ilvl w:val="0"/>
+          <w:numId w:val="1"/>
+        </w:numPr>
+      </w:pPr>
+      <w:r>
+        <w:t>Mozilla Firefox</w:t>
+      </w:r>
+    </w:p>
+    <w:p>
+      <w:pPr>
+        <w:pStyle w:val="ListParagraph"/>
+        <w:numPr>
+          <w:ilvl w:val="0"/>
+          <w:numId w:val="1"/>
+        </w:numPr>
+      </w:pPr>
+      <w:r>
+        <w:t>Node.js</w:t>
+      </w:r>
+      <w:r>
+        <w:t xml:space="preserve"> (including </w:t>
+      </w:r>
+      <w:proofErr w:type="spellStart"/>
+      <w:r>
+        <w:t>npm</w:t>
+      </w:r>
+      <w:proofErr w:type="spellEnd"/>
+      <w:r>
+        <w:t>)</w:t>
+      </w:r>
+    </w:p>
+    <w:p>
+      <w:pPr>
+        <w:pStyle w:val="ListParagraph"/>
+        <w:numPr>
+          <w:ilvl w:val="0"/>
+          <w:numId w:val="1"/>
+        </w:numPr>
+      </w:pPr>
+      <w:r>
+        <w:t>Node Tools 1.1 RC2 for Visual Studio 2015</w:t>
+      </w:r>
     </w:p>
     <w:p>
       <w:pPr>
@@ -1251,7 +1263,7 @@
 </file>
 
 <file path=customXml/itemProps1.xml><?xml version="1.0" encoding="utf-8"?>
-<ds:datastoreItem xmlns:ds="http://schemas.openxmlformats.org/officeDocument/2006/customXml" ds:itemID="{CB5D857A-C9D8-4A4E-BFCA-32C52587D13E}">
+<ds:datastoreItem xmlns:ds="http://schemas.openxmlformats.org/officeDocument/2006/customXml" ds:itemID="{0DE0FD3A-7042-47BC-A6F8-58671BED94B8}">
   <ds:schemaRefs>
     <ds:schemaRef ds:uri="http://schemas.openxmlformats.org/officeDocument/2006/bibliography"/>
   </ds:schemaRefs>

</xml_diff>